<commit_message>
Aggiunti requisiti funzionali e non funzionali
Caricati i requisiti funzionali e non funzionali per il progetto nella cartella "Requirements".
</commit_message>
<xml_diff>
--- a/Deliverables/SOW/ProblemStatement_Car-Zone_V0.3.docx
+++ b/Deliverables/SOW/ProblemStatement_Car-Zone_V0.3.docx
@@ -6013,32 +6013,6 @@
           <w:b/>
           <w:bCs/>
         </w:rPr>
-        <w:t>Sostenibilità</w:t>
-      </w:r>
-    </w:p>
-    <w:p>
-      <w:pPr>
-        <w:numPr>
-          <w:ilvl w:val="0"/>
-          <w:numId w:val="22"/>
-        </w:numPr>
-        <w:spacing w:after="144"/>
-        <w:ind w:right="0"/>
-      </w:pPr>
-      <w:r>
-        <w:t>L'architettura del sistema deve essere scalabile per poter gestire un aumento progressivo del carico utente, e il codice deve essere scritto in modo riusabile per facilitare future modifiche e aggiornamenti.</w:t>
-      </w:r>
-    </w:p>
-    <w:p>
-      <w:pPr>
-        <w:spacing w:after="144"/>
-        <w:ind w:right="0"/>
-      </w:pPr>
-      <w:r>
-        <w:rPr>
-          <w:b/>
-          <w:bCs/>
-        </w:rPr>
         <w:t>Implementazione</w:t>
       </w:r>
     </w:p>
@@ -6149,7 +6123,6 @@
           <w:noProof/>
           <w:sz w:val="22"/>
         </w:rPr>
-        <w:lastRenderedPageBreak/>
         <mc:AlternateContent>
           <mc:Choice Requires="wpg">
             <w:drawing>
@@ -6377,6 +6350,7 @@
           <w:color w:val="D4AF37"/>
           <w:sz w:val="24"/>
         </w:rPr>
+        <w:lastRenderedPageBreak/>
         <w:t>6.1 Vincoli Collaborativi e Comunicativi</w:t>
       </w:r>
       <w:bookmarkEnd w:id="11"/>

</xml_diff>